<commit_message>
Design flaws fixed + Documentation Finalized
</commit_message>
<xml_diff>
--- a/Documentatie/Project Bibliotheekapplicatie Yass Final Version.docx
+++ b/Documentatie/Project Bibliotheekapplicatie Yass Final Version.docx
@@ -1464,25 +1464,7 @@
                 <w:bCs/>
                 <w:noProof/>
               </w:rPr>
-              <w:t>Resultaatoms</w:t>
-            </w:r>
-            <w:r>
-              <w:rPr>
-                <w:rStyle w:val="Hyperlink"/>
-                <w:b/>
-                <w:bCs/>
-                <w:noProof/>
-              </w:rPr>
-              <w:t>c</w:t>
-            </w:r>
-            <w:r>
-              <w:rPr>
-                <w:rStyle w:val="Hyperlink"/>
-                <w:b/>
-                <w:bCs/>
-                <w:noProof/>
-              </w:rPr>
-              <w:t>hrijving</w:t>
+              <w:t>Resultaatomschrijving</w:t>
             </w:r>
             <w:r>
               <w:rPr>
@@ -1729,7 +1711,15 @@
     </w:p>
     <w:p>
       <w:r>
-        <w:t>Dit project richt zich op de ontwikkeling van een bibliotheekbeheersysteem met behulp van de ASP.NET Core Web App (Model-View-Controller) technologie. Dit systeem zal dienen als een digitale oplossing voor zowel de bezoekers als het personeel van de bibliotheek, door hen in staat te stellen boeken te zoeken en te reserveren, leningen en reserveringen te beheren en betalingen te verwerken.</w:t>
+        <w:t xml:space="preserve">Dit project richt zich op de ontwikkeling van een bibliotheekbeheersysteem met behulp van de ASP.NET </w:t>
+      </w:r>
+      <w:proofErr w:type="spellStart"/>
+      <w:r>
+        <w:t>Core</w:t>
+      </w:r>
+      <w:proofErr w:type="spellEnd"/>
+      <w:r>
+        <w:t xml:space="preserve"> Web App (Model-View-Controller) technologie. Dit systeem zal dienen als een digitale oplossing voor zowel de bezoekers als het personeel van de bibliotheek, door hen in staat te stellen boeken te zoeken en te reserveren, leningen en reserveringen te beheren en betalingen te verwerken.</w:t>
       </w:r>
     </w:p>
     <w:p>
@@ -1838,7 +1828,15 @@
         </w:numPr>
       </w:pPr>
       <w:r>
-        <w:t>Een volledig functionerende ASP.NET Core Web App (Model-View-Controller) applicatie.</w:t>
+        <w:t xml:space="preserve">Een volledig functionerende ASP.NET </w:t>
+      </w:r>
+      <w:proofErr w:type="spellStart"/>
+      <w:r>
+        <w:t>Core</w:t>
+      </w:r>
+      <w:proofErr w:type="spellEnd"/>
+      <w:r>
+        <w:t xml:space="preserve"> Web App (Model-View-Controller) applicatie.</w:t>
       </w:r>
     </w:p>
     <w:p>
@@ -1850,13 +1848,7 @@
         </w:numPr>
       </w:pPr>
       <w:r>
-        <w:t>Gedocumenteerde code en</w:t>
-      </w:r>
-      <w:r>
-        <w:t xml:space="preserve"> een</w:t>
-      </w:r>
-      <w:r>
-        <w:t xml:space="preserve"> ontwerpdocument.</w:t>
+        <w:t>Gedocumenteerde code en een ontwerpdocument.</w:t>
       </w:r>
     </w:p>
     <w:p>
@@ -1868,13 +1860,23 @@
         </w:numPr>
       </w:pPr>
       <w:r>
-        <w:t>Een Git</w:t>
-      </w:r>
-      <w:r>
-        <w:t>hub</w:t>
-      </w:r>
-      <w:r>
-        <w:t xml:space="preserve"> repository met de volledige geschiedenis van het project.</w:t>
+        <w:t xml:space="preserve">Een </w:t>
+      </w:r>
+      <w:proofErr w:type="spellStart"/>
+      <w:r>
+        <w:t>Github</w:t>
+      </w:r>
+      <w:proofErr w:type="spellEnd"/>
+      <w:r>
+        <w:t xml:space="preserve"> </w:t>
+      </w:r>
+      <w:proofErr w:type="spellStart"/>
+      <w:r>
+        <w:t>repository</w:t>
+      </w:r>
+      <w:proofErr w:type="spellEnd"/>
+      <w:r>
+        <w:t xml:space="preserve"> met de volledige geschiedenis van het project.</w:t>
       </w:r>
     </w:p>
     <w:p/>
@@ -1976,7 +1978,23 @@
         <w:t>6</w:t>
       </w:r>
       <w:r>
-        <w:t xml:space="preserve">, Entity Framework Core 7. </w:t>
+        <w:t xml:space="preserve">, </w:t>
+      </w:r>
+      <w:proofErr w:type="spellStart"/>
+      <w:r>
+        <w:t>Entity</w:t>
+      </w:r>
+      <w:proofErr w:type="spellEnd"/>
+      <w:r>
+        <w:t xml:space="preserve"> Framework </w:t>
+      </w:r>
+      <w:proofErr w:type="spellStart"/>
+      <w:r>
+        <w:t>Core</w:t>
+      </w:r>
+      <w:proofErr w:type="spellEnd"/>
+      <w:r>
+        <w:t xml:space="preserve"> 7. </w:t>
       </w:r>
     </w:p>
     <w:p>
@@ -2035,7 +2053,23 @@
         <w:t>Ik zal</w:t>
       </w:r>
       <w:r>
-        <w:t xml:space="preserve"> ASP.NET Core Web App (Model-View-Controller) gebruiken en het MVC design pattern toepassen.</w:t>
+        <w:t xml:space="preserve"> ASP.NET </w:t>
+      </w:r>
+      <w:proofErr w:type="spellStart"/>
+      <w:r>
+        <w:t>Core</w:t>
+      </w:r>
+      <w:proofErr w:type="spellEnd"/>
+      <w:r>
+        <w:t xml:space="preserve"> Web App (Model-View-Controller) gebruiken en het MVC design </w:t>
+      </w:r>
+      <w:proofErr w:type="spellStart"/>
+      <w:r>
+        <w:t>pattern</w:t>
+      </w:r>
+      <w:proofErr w:type="spellEnd"/>
+      <w:r>
+        <w:t xml:space="preserve"> toepassen.</w:t>
       </w:r>
     </w:p>
     <w:p>
@@ -2049,7 +2083,13 @@
         <w:t xml:space="preserve">Ik zal </w:t>
       </w:r>
       <w:r>
-        <w:t>gebruik maken van .NET 7.0.</w:t>
+        <w:t xml:space="preserve">gebruik maken van .NET </w:t>
+      </w:r>
+      <w:r>
+        <w:t>6</w:t>
+      </w:r>
+      <w:r>
+        <w:t>.0.</w:t>
       </w:r>
     </w:p>
     <w:p>
@@ -2060,7 +2100,15 @@
         </w:numPr>
       </w:pPr>
       <w:r>
-        <w:t>De connectie met de database zal gebeuren via een connection string.</w:t>
+        <w:t xml:space="preserve">De connectie met de database zal gebeuren via een </w:t>
+      </w:r>
+      <w:proofErr w:type="spellStart"/>
+      <w:r>
+        <w:t>connection</w:t>
+      </w:r>
+      <w:proofErr w:type="spellEnd"/>
+      <w:r>
+        <w:t xml:space="preserve"> string.</w:t>
       </w:r>
     </w:p>
     <w:p>
@@ -2073,8 +2121,13 @@
       <w:r>
         <w:t xml:space="preserve">Ik zal </w:t>
       </w:r>
-      <w:r>
-        <w:t>Entity Framework gebruiken voor database operaties.</w:t>
+      <w:proofErr w:type="spellStart"/>
+      <w:r>
+        <w:t>Entity</w:t>
+      </w:r>
+      <w:proofErr w:type="spellEnd"/>
+      <w:r>
+        <w:t xml:space="preserve"> Framework gebruiken voor database operaties.</w:t>
       </w:r>
     </w:p>
     <w:p>
@@ -2088,7 +2141,23 @@
         <w:t xml:space="preserve">Ik zal </w:t>
       </w:r>
       <w:r>
-        <w:t>geen “Razor pages” gebruiken, maar wel “Razor”.</w:t>
+        <w:t>geen “</w:t>
+      </w:r>
+      <w:proofErr w:type="spellStart"/>
+      <w:r>
+        <w:t>Razor</w:t>
+      </w:r>
+      <w:proofErr w:type="spellEnd"/>
+      <w:r>
+        <w:t xml:space="preserve"> pages” gebruiken, maar wel “</w:t>
+      </w:r>
+      <w:proofErr w:type="spellStart"/>
+      <w:r>
+        <w:t>Razor</w:t>
+      </w:r>
+      <w:proofErr w:type="spellEnd"/>
+      <w:r>
+        <w:t>”.</w:t>
       </w:r>
     </w:p>
     <w:p>
@@ -2101,8 +2170,21 @@
       <w:r>
         <w:t xml:space="preserve">Ik zal </w:t>
       </w:r>
-      <w:r>
-        <w:t>migrations en seeding-data gebruiken om de database in te richten.</w:t>
+      <w:proofErr w:type="spellStart"/>
+      <w:r>
+        <w:t>migrations</w:t>
+      </w:r>
+      <w:proofErr w:type="spellEnd"/>
+      <w:r>
+        <w:t xml:space="preserve"> en </w:t>
+      </w:r>
+      <w:proofErr w:type="spellStart"/>
+      <w:r>
+        <w:t>seeding</w:t>
+      </w:r>
+      <w:proofErr w:type="spellEnd"/>
+      <w:r>
+        <w:t>-data gebruiken om de database in te richten.</w:t>
       </w:r>
     </w:p>
     <w:p/>
@@ -2294,16 +2376,52 @@
           <w:rFonts w:asciiTheme="majorHAnsi" w:eastAsia="Times New Roman" w:hAnsiTheme="majorHAnsi" w:cstheme="majorHAnsi"/>
           <w:lang w:eastAsia="nl-NL"/>
         </w:rPr>
-        <w:t xml:space="preserve">Analyse van functionele en technische requirements: </w:t>
-      </w:r>
-      <w:r>
-        <w:rPr>
-          <w:rFonts w:asciiTheme="majorHAnsi" w:eastAsia="Times New Roman" w:hAnsiTheme="majorHAnsi" w:cstheme="majorHAnsi"/>
-          <w:sz w:val="20"/>
-          <w:szCs w:val="20"/>
-          <w:lang w:eastAsia="nl-NL"/>
-        </w:rPr>
-        <w:t>Ik zal de functionele en technische requirements grondig bestuderen om een goed begrip te krijgen van de beoogde functionaliteiten en technische aspecten van de applicatie. Dit zal me helpen om een solide basis te leggen voor het ontwerp en de implementatie.</w:t>
+        <w:t xml:space="preserve">Analyse van functionele en technische </w:t>
+      </w:r>
+      <w:proofErr w:type="spellStart"/>
+      <w:r>
+        <w:rPr>
+          <w:rFonts w:asciiTheme="majorHAnsi" w:eastAsia="Times New Roman" w:hAnsiTheme="majorHAnsi" w:cstheme="majorHAnsi"/>
+          <w:lang w:eastAsia="nl-NL"/>
+        </w:rPr>
+        <w:t>requirements</w:t>
+      </w:r>
+      <w:proofErr w:type="spellEnd"/>
+      <w:r>
+        <w:rPr>
+          <w:rFonts w:asciiTheme="majorHAnsi" w:eastAsia="Times New Roman" w:hAnsiTheme="majorHAnsi" w:cstheme="majorHAnsi"/>
+          <w:lang w:eastAsia="nl-NL"/>
+        </w:rPr>
+        <w:t xml:space="preserve">: </w:t>
+      </w:r>
+      <w:r>
+        <w:rPr>
+          <w:rFonts w:asciiTheme="majorHAnsi" w:eastAsia="Times New Roman" w:hAnsiTheme="majorHAnsi" w:cstheme="majorHAnsi"/>
+          <w:sz w:val="20"/>
+          <w:szCs w:val="20"/>
+          <w:lang w:eastAsia="nl-NL"/>
+        </w:rPr>
+        <w:t xml:space="preserve">Ik zal de functionele en technische </w:t>
+      </w:r>
+      <w:proofErr w:type="spellStart"/>
+      <w:r>
+        <w:rPr>
+          <w:rFonts w:asciiTheme="majorHAnsi" w:eastAsia="Times New Roman" w:hAnsiTheme="majorHAnsi" w:cstheme="majorHAnsi"/>
+          <w:sz w:val="20"/>
+          <w:szCs w:val="20"/>
+          <w:lang w:eastAsia="nl-NL"/>
+        </w:rPr>
+        <w:t>requirements</w:t>
+      </w:r>
+      <w:proofErr w:type="spellEnd"/>
+      <w:r>
+        <w:rPr>
+          <w:rFonts w:asciiTheme="majorHAnsi" w:eastAsia="Times New Roman" w:hAnsiTheme="majorHAnsi" w:cstheme="majorHAnsi"/>
+          <w:sz w:val="20"/>
+          <w:szCs w:val="20"/>
+          <w:lang w:eastAsia="nl-NL"/>
+        </w:rPr>
+        <w:t xml:space="preserve"> grondig bestuderen om een goed begrip te krijgen van de beoogde functionaliteiten en technische aspecten van de applicatie. Dit zal me helpen om een solide basis te leggen voor het ontwerp en de implementatie.</w:t>
       </w:r>
     </w:p>
     <w:p>
@@ -2347,7 +2465,27 @@
           <w:szCs w:val="20"/>
           <w:lang w:eastAsia="nl-NL"/>
         </w:rPr>
-        <w:t>Op basis van de requirements zal ik een gedetailleerd ontwerp maken van de applicatie. Dit omvat het identificeren van de verschillende entiteiten, hun relaties en attributen, en het opstellen van een databaseontwerp. Ik zal ook de gebruikersinterface ontwerpen, inclusief de lay-out, navigatie en schermontwerpen.</w:t>
+        <w:t xml:space="preserve">Op basis van de </w:t>
+      </w:r>
+      <w:proofErr w:type="spellStart"/>
+      <w:r>
+        <w:rPr>
+          <w:rFonts w:asciiTheme="majorHAnsi" w:eastAsia="Times New Roman" w:hAnsiTheme="majorHAnsi" w:cstheme="majorHAnsi"/>
+          <w:sz w:val="20"/>
+          <w:szCs w:val="20"/>
+          <w:lang w:eastAsia="nl-NL"/>
+        </w:rPr>
+        <w:t>requirements</w:t>
+      </w:r>
+      <w:proofErr w:type="spellEnd"/>
+      <w:r>
+        <w:rPr>
+          <w:rFonts w:asciiTheme="majorHAnsi" w:eastAsia="Times New Roman" w:hAnsiTheme="majorHAnsi" w:cstheme="majorHAnsi"/>
+          <w:sz w:val="20"/>
+          <w:szCs w:val="20"/>
+          <w:lang w:eastAsia="nl-NL"/>
+        </w:rPr>
+        <w:t xml:space="preserve"> zal ik een gedetailleerd ontwerp maken van de applicatie. Dit omvat het identificeren van de verschillende entiteiten, hun relaties en attributen, en het opstellen van een databaseontwerp. Ik zal ook de gebruikersinterface ontwerpen, inclusief de lay-out, navigatie en schermontwerpen.</w:t>
       </w:r>
     </w:p>
     <w:p>
@@ -2391,7 +2529,105 @@
           <w:szCs w:val="20"/>
           <w:lang w:eastAsia="nl-NL"/>
         </w:rPr>
-        <w:t>Ik zal een ASP.NET Core Web App (Model-View-Controller) opzetten en het MVC-designpattern toepassen. Hierbij zal ik gebruikmaken van .NET 7.0 en Entity Framework Core om de interactie met de database te beheren. Ik zal de businesslogica implementeren, zoals het zoeken naar materialen, het beheren van leningen en reserveringen, en het verwerken van betalingen. Ook zal ik de benodigde controllers, modellen en services creëren.</w:t>
+        <w:t xml:space="preserve">Ik zal een ASP.NET </w:t>
+      </w:r>
+      <w:proofErr w:type="spellStart"/>
+      <w:r>
+        <w:rPr>
+          <w:rFonts w:asciiTheme="majorHAnsi" w:eastAsia="Times New Roman" w:hAnsiTheme="majorHAnsi" w:cstheme="majorHAnsi"/>
+          <w:sz w:val="20"/>
+          <w:szCs w:val="20"/>
+          <w:lang w:eastAsia="nl-NL"/>
+        </w:rPr>
+        <w:t>Core</w:t>
+      </w:r>
+      <w:proofErr w:type="spellEnd"/>
+      <w:r>
+        <w:rPr>
+          <w:rFonts w:asciiTheme="majorHAnsi" w:eastAsia="Times New Roman" w:hAnsiTheme="majorHAnsi" w:cstheme="majorHAnsi"/>
+          <w:sz w:val="20"/>
+          <w:szCs w:val="20"/>
+          <w:lang w:eastAsia="nl-NL"/>
+        </w:rPr>
+        <w:t xml:space="preserve"> Web App (Model-View-Controller) opzetten en het MVC-</w:t>
+      </w:r>
+      <w:proofErr w:type="spellStart"/>
+      <w:r>
+        <w:rPr>
+          <w:rFonts w:asciiTheme="majorHAnsi" w:eastAsia="Times New Roman" w:hAnsiTheme="majorHAnsi" w:cstheme="majorHAnsi"/>
+          <w:sz w:val="20"/>
+          <w:szCs w:val="20"/>
+          <w:lang w:eastAsia="nl-NL"/>
+        </w:rPr>
+        <w:t>designpattern</w:t>
+      </w:r>
+      <w:proofErr w:type="spellEnd"/>
+      <w:r>
+        <w:rPr>
+          <w:rFonts w:asciiTheme="majorHAnsi" w:eastAsia="Times New Roman" w:hAnsiTheme="majorHAnsi" w:cstheme="majorHAnsi"/>
+          <w:sz w:val="20"/>
+          <w:szCs w:val="20"/>
+          <w:lang w:eastAsia="nl-NL"/>
+        </w:rPr>
+        <w:t xml:space="preserve"> toepassen. Hierbij zal ik gebruikmaken van .NET </w:t>
+      </w:r>
+      <w:r>
+        <w:rPr>
+          <w:rFonts w:asciiTheme="majorHAnsi" w:eastAsia="Times New Roman" w:hAnsiTheme="majorHAnsi" w:cstheme="majorHAnsi"/>
+          <w:sz w:val="20"/>
+          <w:szCs w:val="20"/>
+          <w:lang w:eastAsia="nl-NL"/>
+        </w:rPr>
+        <w:t>6</w:t>
+      </w:r>
+      <w:r>
+        <w:rPr>
+          <w:rFonts w:asciiTheme="majorHAnsi" w:eastAsia="Times New Roman" w:hAnsiTheme="majorHAnsi" w:cstheme="majorHAnsi"/>
+          <w:sz w:val="20"/>
+          <w:szCs w:val="20"/>
+          <w:lang w:eastAsia="nl-NL"/>
+        </w:rPr>
+        <w:t xml:space="preserve">.0 en </w:t>
+      </w:r>
+      <w:proofErr w:type="spellStart"/>
+      <w:r>
+        <w:rPr>
+          <w:rFonts w:asciiTheme="majorHAnsi" w:eastAsia="Times New Roman" w:hAnsiTheme="majorHAnsi" w:cstheme="majorHAnsi"/>
+          <w:sz w:val="20"/>
+          <w:szCs w:val="20"/>
+          <w:lang w:eastAsia="nl-NL"/>
+        </w:rPr>
+        <w:t>Entity</w:t>
+      </w:r>
+      <w:proofErr w:type="spellEnd"/>
+      <w:r>
+        <w:rPr>
+          <w:rFonts w:asciiTheme="majorHAnsi" w:eastAsia="Times New Roman" w:hAnsiTheme="majorHAnsi" w:cstheme="majorHAnsi"/>
+          <w:sz w:val="20"/>
+          <w:szCs w:val="20"/>
+          <w:lang w:eastAsia="nl-NL"/>
+        </w:rPr>
+        <w:t xml:space="preserve"> Framework </w:t>
+      </w:r>
+      <w:proofErr w:type="spellStart"/>
+      <w:r>
+        <w:rPr>
+          <w:rFonts w:asciiTheme="majorHAnsi" w:eastAsia="Times New Roman" w:hAnsiTheme="majorHAnsi" w:cstheme="majorHAnsi"/>
+          <w:sz w:val="20"/>
+          <w:szCs w:val="20"/>
+          <w:lang w:eastAsia="nl-NL"/>
+        </w:rPr>
+        <w:t>Core</w:t>
+      </w:r>
+      <w:proofErr w:type="spellEnd"/>
+      <w:r>
+        <w:rPr>
+          <w:rFonts w:asciiTheme="majorHAnsi" w:eastAsia="Times New Roman" w:hAnsiTheme="majorHAnsi" w:cstheme="majorHAnsi"/>
+          <w:sz w:val="20"/>
+          <w:szCs w:val="20"/>
+          <w:lang w:eastAsia="nl-NL"/>
+        </w:rPr>
+        <w:t xml:space="preserve"> om de interactie met de database te beheren. Ik zal de businesslogica implementeren, zoals het zoeken naar materialen, het beheren van leningen en reserveringen, en het verwerken van betalingen. Ook zal ik de benodigde controllers, modellen en services creëren.</w:t>
       </w:r>
     </w:p>
     <w:p>
@@ -2426,16 +2662,72 @@
           <w:rFonts w:asciiTheme="majorHAnsi" w:eastAsia="Times New Roman" w:hAnsiTheme="majorHAnsi" w:cstheme="majorHAnsi"/>
           <w:lang w:eastAsia="nl-NL"/>
         </w:rPr>
-        <w:t xml:space="preserve">Implementatie van de frontend: </w:t>
-      </w:r>
-      <w:r>
-        <w:rPr>
-          <w:rFonts w:asciiTheme="majorHAnsi" w:eastAsia="Times New Roman" w:hAnsiTheme="majorHAnsi" w:cstheme="majorHAnsi"/>
-          <w:sz w:val="20"/>
-          <w:szCs w:val="20"/>
-          <w:lang w:eastAsia="nl-NL"/>
-        </w:rPr>
-        <w:t>Met behulp van Razor-syntax zal ik de views ontwikkelen om de gebruikersinterface te creëren. Ik zal de Razor-templates gebruiken om herbruikbare componenten te maken en de nodige C#-code in de views toevoegen om dynamische inhoud weer te geven. Hierbij zal ik aandacht besteden aan een professionele uitstraling en een intuïtieve gebruikerservaring.</w:t>
+        <w:t xml:space="preserve">Implementatie van de </w:t>
+      </w:r>
+      <w:proofErr w:type="spellStart"/>
+      <w:r>
+        <w:rPr>
+          <w:rFonts w:asciiTheme="majorHAnsi" w:eastAsia="Times New Roman" w:hAnsiTheme="majorHAnsi" w:cstheme="majorHAnsi"/>
+          <w:lang w:eastAsia="nl-NL"/>
+        </w:rPr>
+        <w:t>frontend</w:t>
+      </w:r>
+      <w:proofErr w:type="spellEnd"/>
+      <w:r>
+        <w:rPr>
+          <w:rFonts w:asciiTheme="majorHAnsi" w:eastAsia="Times New Roman" w:hAnsiTheme="majorHAnsi" w:cstheme="majorHAnsi"/>
+          <w:lang w:eastAsia="nl-NL"/>
+        </w:rPr>
+        <w:t xml:space="preserve">: </w:t>
+      </w:r>
+      <w:r>
+        <w:rPr>
+          <w:rFonts w:asciiTheme="majorHAnsi" w:eastAsia="Times New Roman" w:hAnsiTheme="majorHAnsi" w:cstheme="majorHAnsi"/>
+          <w:sz w:val="20"/>
+          <w:szCs w:val="20"/>
+          <w:lang w:eastAsia="nl-NL"/>
+        </w:rPr>
+        <w:t xml:space="preserve">Met behulp van </w:t>
+      </w:r>
+      <w:proofErr w:type="spellStart"/>
+      <w:r>
+        <w:rPr>
+          <w:rFonts w:asciiTheme="majorHAnsi" w:eastAsia="Times New Roman" w:hAnsiTheme="majorHAnsi" w:cstheme="majorHAnsi"/>
+          <w:sz w:val="20"/>
+          <w:szCs w:val="20"/>
+          <w:lang w:eastAsia="nl-NL"/>
+        </w:rPr>
+        <w:t>Razor</w:t>
+      </w:r>
+      <w:proofErr w:type="spellEnd"/>
+      <w:r>
+        <w:rPr>
+          <w:rFonts w:asciiTheme="majorHAnsi" w:eastAsia="Times New Roman" w:hAnsiTheme="majorHAnsi" w:cstheme="majorHAnsi"/>
+          <w:sz w:val="20"/>
+          <w:szCs w:val="20"/>
+          <w:lang w:eastAsia="nl-NL"/>
+        </w:rPr>
+        <w:t xml:space="preserve">-syntax zal ik de views ontwikkelen om de gebruikersinterface te creëren. Ik zal de </w:t>
+      </w:r>
+      <w:proofErr w:type="spellStart"/>
+      <w:r>
+        <w:rPr>
+          <w:rFonts w:asciiTheme="majorHAnsi" w:eastAsia="Times New Roman" w:hAnsiTheme="majorHAnsi" w:cstheme="majorHAnsi"/>
+          <w:sz w:val="20"/>
+          <w:szCs w:val="20"/>
+          <w:lang w:eastAsia="nl-NL"/>
+        </w:rPr>
+        <w:t>Razor</w:t>
+      </w:r>
+      <w:proofErr w:type="spellEnd"/>
+      <w:r>
+        <w:rPr>
+          <w:rFonts w:asciiTheme="majorHAnsi" w:eastAsia="Times New Roman" w:hAnsiTheme="majorHAnsi" w:cstheme="majorHAnsi"/>
+          <w:sz w:val="20"/>
+          <w:szCs w:val="20"/>
+          <w:lang w:eastAsia="nl-NL"/>
+        </w:rPr>
+        <w:t>-templates gebruiken om herbruikbare componenten te maken en de nodige C#-code in de views toevoegen om dynamische inhoud weer te geven. Hierbij zal ik aandacht besteden aan een professionele uitstraling en een intuïtieve gebruikerservaring.</w:t>
       </w:r>
     </w:p>
     <w:p>
@@ -2479,7 +2771,27 @@
           <w:szCs w:val="20"/>
           <w:lang w:eastAsia="nl-NL"/>
         </w:rPr>
-        <w:t>: Voor de implementatie van authenticatie heb ik ervoor gekozen om af te wijken van de standaard "Individual accounts" optie vanwege specifieke behoeften en vereisten van het project. Deze beslissing is niet genomen uit gemakzucht, maar eerder om meer controle te hebben over het authenticatieproces en om extra functionaliteit toe te voegen die niet direct beschikbaar is in de standaardimplementatie.</w:t>
+        <w:t>: Voor de implementatie van authenticatie heb ik ervoor gekozen om af te wijken van de standaard "</w:t>
+      </w:r>
+      <w:proofErr w:type="spellStart"/>
+      <w:r>
+        <w:rPr>
+          <w:rFonts w:asciiTheme="majorHAnsi" w:eastAsia="Times New Roman" w:hAnsiTheme="majorHAnsi" w:cstheme="majorHAnsi"/>
+          <w:sz w:val="20"/>
+          <w:szCs w:val="20"/>
+          <w:lang w:eastAsia="nl-NL"/>
+        </w:rPr>
+        <w:t>Individual</w:t>
+      </w:r>
+      <w:proofErr w:type="spellEnd"/>
+      <w:r>
+        <w:rPr>
+          <w:rFonts w:asciiTheme="majorHAnsi" w:eastAsia="Times New Roman" w:hAnsiTheme="majorHAnsi" w:cstheme="majorHAnsi"/>
+          <w:sz w:val="20"/>
+          <w:szCs w:val="20"/>
+          <w:lang w:eastAsia="nl-NL"/>
+        </w:rPr>
+        <w:t xml:space="preserve"> accounts" optie vanwege specifieke behoeften en vereisten van het project. Deze beslissing is niet genomen uit gemakzucht, maar eerder om meer controle te hebben over het authenticatieproces en om extra functionaliteit toe te voegen die niet direct beschikbaar is in de standaardimplementatie.</w:t>
       </w:r>
     </w:p>
     <w:p>
@@ -2513,7 +2825,27 @@
           <w:lang w:eastAsia="nl-NL"/>
         </w:rPr>
         <w:lastRenderedPageBreak/>
-        <w:t>Door mijn eigen aangepaste login- en registratieprocessen te implementeren, kan ik specifieke logica en validaties toevoegen die beter aansluiten bij de behoeften van de applicatie. Bijvoorbeeld, ik kan extra controlemechanismen toevoegen, zoals het valideren van gebruikersgegevens of het uitvoeren van specifieke acties na succesvolle aanmelding of registratie.</w:t>
+        <w:t xml:space="preserve">Door mijn eigen aangepaste login- en registratieprocessen te implementeren, kan ik specifieke logica en </w:t>
+      </w:r>
+      <w:proofErr w:type="spellStart"/>
+      <w:r>
+        <w:rPr>
+          <w:rFonts w:asciiTheme="majorHAnsi" w:eastAsia="Times New Roman" w:hAnsiTheme="majorHAnsi" w:cstheme="majorHAnsi"/>
+          <w:sz w:val="20"/>
+          <w:szCs w:val="20"/>
+          <w:lang w:eastAsia="nl-NL"/>
+        </w:rPr>
+        <w:t>validaties</w:t>
+      </w:r>
+      <w:proofErr w:type="spellEnd"/>
+      <w:r>
+        <w:rPr>
+          <w:rFonts w:asciiTheme="majorHAnsi" w:eastAsia="Times New Roman" w:hAnsiTheme="majorHAnsi" w:cstheme="majorHAnsi"/>
+          <w:sz w:val="20"/>
+          <w:szCs w:val="20"/>
+          <w:lang w:eastAsia="nl-NL"/>
+        </w:rPr>
+        <w:t xml:space="preserve"> toevoegen die beter aansluiten bij de behoeften van de applicatie. Bijvoorbeeld, ik kan extra controlemechanismen toevoegen, zoals het valideren van gebruikersgegevens of het uitvoeren van specifieke acties na succesvolle aanmelding of registratie.</w:t>
       </w:r>
     </w:p>
     <w:p>
@@ -2625,19 +2957,542 @@
         <w:spacing w:before="100" w:beforeAutospacing="1" w:after="100" w:afterAutospacing="1" w:line="240" w:lineRule="auto"/>
         <w:rPr>
           <w:rFonts w:asciiTheme="majorHAnsi" w:eastAsia="Times New Roman" w:hAnsiTheme="majorHAnsi" w:cstheme="majorHAnsi"/>
-          <w:sz w:val="20"/>
-          <w:szCs w:val="20"/>
-          <w:lang w:eastAsia="nl-NL"/>
-        </w:rPr>
-      </w:pPr>
-      <w:r>
-        <w:rPr>
-          <w:rFonts w:asciiTheme="majorHAnsi" w:eastAsia="Times New Roman" w:hAnsiTheme="majorHAnsi" w:cstheme="majorHAnsi"/>
-          <w:sz w:val="20"/>
-          <w:szCs w:val="20"/>
-          <w:lang w:eastAsia="nl-NL"/>
-        </w:rPr>
-        <w:t>Documentatie: Ik zal zorgen voor duidelijke documentatie van de applicatie, inclusief het design document, wireframes, ERD en use cases. Ik zal ook inline documentatie toevoegen om de gemaakte keuzes en implementatiedetails te beschrijven.</w:t>
+          <w:lang w:eastAsia="nl-NL"/>
+        </w:rPr>
+      </w:pPr>
+      <w:r>
+        <w:rPr>
+          <w:rFonts w:asciiTheme="majorHAnsi" w:eastAsia="Times New Roman" w:hAnsiTheme="majorHAnsi" w:cstheme="majorHAnsi"/>
+          <w:lang w:eastAsia="nl-NL"/>
+        </w:rPr>
+        <w:t xml:space="preserve">Gebruik van </w:t>
+      </w:r>
+      <w:proofErr w:type="spellStart"/>
+      <w:r>
+        <w:rPr>
+          <w:rFonts w:asciiTheme="majorHAnsi" w:eastAsia="Times New Roman" w:hAnsiTheme="majorHAnsi" w:cstheme="majorHAnsi"/>
+          <w:lang w:eastAsia="nl-NL"/>
+        </w:rPr>
+        <w:t>DTO's</w:t>
+      </w:r>
+      <w:proofErr w:type="spellEnd"/>
+      <w:r>
+        <w:rPr>
+          <w:rFonts w:asciiTheme="majorHAnsi" w:eastAsia="Times New Roman" w:hAnsiTheme="majorHAnsi" w:cstheme="majorHAnsi"/>
+          <w:lang w:eastAsia="nl-NL"/>
+        </w:rPr>
+        <w:t xml:space="preserve"> in het ontwerp</w:t>
+      </w:r>
+    </w:p>
+    <w:p>
+      <w:pPr>
+        <w:pStyle w:val="Lijstalinea"/>
+        <w:spacing w:before="100" w:beforeAutospacing="1" w:after="100" w:afterAutospacing="1" w:line="240" w:lineRule="auto"/>
+        <w:rPr>
+          <w:rFonts w:asciiTheme="majorHAnsi" w:eastAsia="Times New Roman" w:hAnsiTheme="majorHAnsi" w:cstheme="majorHAnsi"/>
+          <w:sz w:val="20"/>
+          <w:szCs w:val="20"/>
+          <w:lang w:eastAsia="nl-NL"/>
+        </w:rPr>
+      </w:pPr>
+    </w:p>
+    <w:p>
+      <w:pPr>
+        <w:pStyle w:val="Lijstalinea"/>
+        <w:spacing w:before="100" w:beforeAutospacing="1" w:after="100" w:afterAutospacing="1" w:line="240" w:lineRule="auto"/>
+        <w:rPr>
+          <w:rFonts w:asciiTheme="majorHAnsi" w:eastAsia="Times New Roman" w:hAnsiTheme="majorHAnsi" w:cstheme="majorHAnsi"/>
+          <w:sz w:val="20"/>
+          <w:szCs w:val="20"/>
+          <w:lang w:eastAsia="nl-NL"/>
+        </w:rPr>
+      </w:pPr>
+      <w:r>
+        <w:rPr>
+          <w:rFonts w:asciiTheme="majorHAnsi" w:eastAsia="Times New Roman" w:hAnsiTheme="majorHAnsi" w:cstheme="majorHAnsi"/>
+          <w:sz w:val="20"/>
+          <w:szCs w:val="20"/>
+          <w:lang w:eastAsia="nl-NL"/>
+        </w:rPr>
+        <w:t xml:space="preserve">Om de functionaliteit van de applicatie te verbeteren en specifieke problemen met de CRUD-functionaliteit op te lossen, heb ik ervoor gekozen om </w:t>
+      </w:r>
+      <w:proofErr w:type="spellStart"/>
+      <w:r>
+        <w:rPr>
+          <w:rFonts w:asciiTheme="majorHAnsi" w:eastAsia="Times New Roman" w:hAnsiTheme="majorHAnsi" w:cstheme="majorHAnsi"/>
+          <w:sz w:val="20"/>
+          <w:szCs w:val="20"/>
+          <w:lang w:eastAsia="nl-NL"/>
+        </w:rPr>
+        <w:t>DTO's</w:t>
+      </w:r>
+      <w:proofErr w:type="spellEnd"/>
+      <w:r>
+        <w:rPr>
+          <w:rFonts w:asciiTheme="majorHAnsi" w:eastAsia="Times New Roman" w:hAnsiTheme="majorHAnsi" w:cstheme="majorHAnsi"/>
+          <w:sz w:val="20"/>
+          <w:szCs w:val="20"/>
+          <w:lang w:eastAsia="nl-NL"/>
+        </w:rPr>
+        <w:t xml:space="preserve"> (Data Transfer </w:t>
+      </w:r>
+      <w:proofErr w:type="spellStart"/>
+      <w:r>
+        <w:rPr>
+          <w:rFonts w:asciiTheme="majorHAnsi" w:eastAsia="Times New Roman" w:hAnsiTheme="majorHAnsi" w:cstheme="majorHAnsi"/>
+          <w:sz w:val="20"/>
+          <w:szCs w:val="20"/>
+          <w:lang w:eastAsia="nl-NL"/>
+        </w:rPr>
+        <w:t>Objects</w:t>
+      </w:r>
+      <w:proofErr w:type="spellEnd"/>
+      <w:r>
+        <w:rPr>
+          <w:rFonts w:asciiTheme="majorHAnsi" w:eastAsia="Times New Roman" w:hAnsiTheme="majorHAnsi" w:cstheme="majorHAnsi"/>
+          <w:sz w:val="20"/>
+          <w:szCs w:val="20"/>
+          <w:lang w:eastAsia="nl-NL"/>
+        </w:rPr>
+        <w:t xml:space="preserve">) te gebruiken in het ontwerp van de applicatie. Hoewel </w:t>
+      </w:r>
+      <w:proofErr w:type="spellStart"/>
+      <w:r>
+        <w:rPr>
+          <w:rFonts w:asciiTheme="majorHAnsi" w:eastAsia="Times New Roman" w:hAnsiTheme="majorHAnsi" w:cstheme="majorHAnsi"/>
+          <w:sz w:val="20"/>
+          <w:szCs w:val="20"/>
+          <w:lang w:eastAsia="nl-NL"/>
+        </w:rPr>
+        <w:t>DTO's</w:t>
+      </w:r>
+      <w:proofErr w:type="spellEnd"/>
+      <w:r>
+        <w:rPr>
+          <w:rFonts w:asciiTheme="majorHAnsi" w:eastAsia="Times New Roman" w:hAnsiTheme="majorHAnsi" w:cstheme="majorHAnsi"/>
+          <w:sz w:val="20"/>
+          <w:szCs w:val="20"/>
+          <w:lang w:eastAsia="nl-NL"/>
+        </w:rPr>
+        <w:t xml:space="preserve"> niet expliciet zijn behandeld in de lessen, heb ik deze aanpak geïmplementeerd om de gegevensoverdracht tussen de weergave en de controller te vergemakkelijken.</w:t>
+      </w:r>
+    </w:p>
+    <w:p>
+      <w:pPr>
+        <w:pStyle w:val="Lijstalinea"/>
+        <w:spacing w:before="100" w:beforeAutospacing="1" w:after="100" w:afterAutospacing="1" w:line="240" w:lineRule="auto"/>
+        <w:rPr>
+          <w:rFonts w:asciiTheme="majorHAnsi" w:eastAsia="Times New Roman" w:hAnsiTheme="majorHAnsi" w:cstheme="majorHAnsi"/>
+          <w:sz w:val="20"/>
+          <w:szCs w:val="20"/>
+          <w:lang w:eastAsia="nl-NL"/>
+        </w:rPr>
+      </w:pPr>
+    </w:p>
+    <w:p>
+      <w:pPr>
+        <w:pStyle w:val="Lijstalinea"/>
+        <w:spacing w:before="100" w:beforeAutospacing="1" w:after="100" w:afterAutospacing="1" w:line="240" w:lineRule="auto"/>
+        <w:rPr>
+          <w:rFonts w:asciiTheme="majorHAnsi" w:eastAsia="Times New Roman" w:hAnsiTheme="majorHAnsi" w:cstheme="majorHAnsi"/>
+          <w:sz w:val="20"/>
+          <w:szCs w:val="20"/>
+          <w:lang w:eastAsia="nl-NL"/>
+        </w:rPr>
+      </w:pPr>
+      <w:r>
+        <w:rPr>
+          <w:rFonts w:asciiTheme="majorHAnsi" w:eastAsia="Times New Roman" w:hAnsiTheme="majorHAnsi" w:cstheme="majorHAnsi"/>
+          <w:sz w:val="20"/>
+          <w:szCs w:val="20"/>
+          <w:lang w:eastAsia="nl-NL"/>
+        </w:rPr>
+        <w:t xml:space="preserve">De reden voor het gebruik van </w:t>
+      </w:r>
+      <w:proofErr w:type="spellStart"/>
+      <w:r>
+        <w:rPr>
+          <w:rFonts w:asciiTheme="majorHAnsi" w:eastAsia="Times New Roman" w:hAnsiTheme="majorHAnsi" w:cstheme="majorHAnsi"/>
+          <w:sz w:val="20"/>
+          <w:szCs w:val="20"/>
+          <w:lang w:eastAsia="nl-NL"/>
+        </w:rPr>
+        <w:t>DTO's</w:t>
+      </w:r>
+      <w:proofErr w:type="spellEnd"/>
+      <w:r>
+        <w:rPr>
+          <w:rFonts w:asciiTheme="majorHAnsi" w:eastAsia="Times New Roman" w:hAnsiTheme="majorHAnsi" w:cstheme="majorHAnsi"/>
+          <w:sz w:val="20"/>
+          <w:szCs w:val="20"/>
+          <w:lang w:eastAsia="nl-NL"/>
+        </w:rPr>
+        <w:t xml:space="preserve"> was dat ik problemen ondervond bij het direct werken met de oorspronkelijke modellen in de CRUD-operaties. Om deze problemen te omzeilen, heb ik </w:t>
+      </w:r>
+      <w:proofErr w:type="spellStart"/>
+      <w:r>
+        <w:rPr>
+          <w:rFonts w:asciiTheme="majorHAnsi" w:eastAsia="Times New Roman" w:hAnsiTheme="majorHAnsi" w:cstheme="majorHAnsi"/>
+          <w:sz w:val="20"/>
+          <w:szCs w:val="20"/>
+          <w:lang w:eastAsia="nl-NL"/>
+        </w:rPr>
+        <w:t>DTO's</w:t>
+      </w:r>
+      <w:proofErr w:type="spellEnd"/>
+      <w:r>
+        <w:rPr>
+          <w:rFonts w:asciiTheme="majorHAnsi" w:eastAsia="Times New Roman" w:hAnsiTheme="majorHAnsi" w:cstheme="majorHAnsi"/>
+          <w:sz w:val="20"/>
+          <w:szCs w:val="20"/>
+          <w:lang w:eastAsia="nl-NL"/>
+        </w:rPr>
+        <w:t xml:space="preserve"> geïntroduceerd als tussenliggende modellen om de gegevens over te dragen tussen de weergave en de controller. Deze </w:t>
+      </w:r>
+      <w:proofErr w:type="spellStart"/>
+      <w:r>
+        <w:rPr>
+          <w:rFonts w:asciiTheme="majorHAnsi" w:eastAsia="Times New Roman" w:hAnsiTheme="majorHAnsi" w:cstheme="majorHAnsi"/>
+          <w:sz w:val="20"/>
+          <w:szCs w:val="20"/>
+          <w:lang w:eastAsia="nl-NL"/>
+        </w:rPr>
+        <w:t>DTO's</w:t>
+      </w:r>
+      <w:proofErr w:type="spellEnd"/>
+      <w:r>
+        <w:rPr>
+          <w:rFonts w:asciiTheme="majorHAnsi" w:eastAsia="Times New Roman" w:hAnsiTheme="majorHAnsi" w:cstheme="majorHAnsi"/>
+          <w:sz w:val="20"/>
+          <w:szCs w:val="20"/>
+          <w:lang w:eastAsia="nl-NL"/>
+        </w:rPr>
+        <w:t xml:space="preserve"> bevatten alleen de relevante gegevens die nodig zijn voor de weergave en de verwerking van de gegevens.</w:t>
+      </w:r>
+    </w:p>
+    <w:p>
+      <w:pPr>
+        <w:pStyle w:val="Lijstalinea"/>
+        <w:spacing w:before="100" w:beforeAutospacing="1" w:after="100" w:afterAutospacing="1" w:line="240" w:lineRule="auto"/>
+        <w:rPr>
+          <w:rFonts w:asciiTheme="majorHAnsi" w:eastAsia="Times New Roman" w:hAnsiTheme="majorHAnsi" w:cstheme="majorHAnsi"/>
+          <w:sz w:val="20"/>
+          <w:szCs w:val="20"/>
+          <w:lang w:eastAsia="nl-NL"/>
+        </w:rPr>
+      </w:pPr>
+    </w:p>
+    <w:p>
+      <w:pPr>
+        <w:pStyle w:val="Lijstalinea"/>
+        <w:spacing w:before="100" w:beforeAutospacing="1" w:after="100" w:afterAutospacing="1" w:line="240" w:lineRule="auto"/>
+        <w:rPr>
+          <w:rFonts w:asciiTheme="majorHAnsi" w:eastAsia="Times New Roman" w:hAnsiTheme="majorHAnsi" w:cstheme="majorHAnsi"/>
+          <w:sz w:val="20"/>
+          <w:szCs w:val="20"/>
+          <w:lang w:eastAsia="nl-NL"/>
+        </w:rPr>
+      </w:pPr>
+      <w:r>
+        <w:rPr>
+          <w:rFonts w:asciiTheme="majorHAnsi" w:eastAsia="Times New Roman" w:hAnsiTheme="majorHAnsi" w:cstheme="majorHAnsi"/>
+          <w:sz w:val="20"/>
+          <w:szCs w:val="20"/>
+          <w:lang w:eastAsia="nl-NL"/>
+        </w:rPr>
+        <w:t xml:space="preserve">Door het gebruik van </w:t>
+      </w:r>
+      <w:proofErr w:type="spellStart"/>
+      <w:r>
+        <w:rPr>
+          <w:rFonts w:asciiTheme="majorHAnsi" w:eastAsia="Times New Roman" w:hAnsiTheme="majorHAnsi" w:cstheme="majorHAnsi"/>
+          <w:sz w:val="20"/>
+          <w:szCs w:val="20"/>
+          <w:lang w:eastAsia="nl-NL"/>
+        </w:rPr>
+        <w:t>DTO's</w:t>
+      </w:r>
+      <w:proofErr w:type="spellEnd"/>
+      <w:r>
+        <w:rPr>
+          <w:rFonts w:asciiTheme="majorHAnsi" w:eastAsia="Times New Roman" w:hAnsiTheme="majorHAnsi" w:cstheme="majorHAnsi"/>
+          <w:sz w:val="20"/>
+          <w:szCs w:val="20"/>
+          <w:lang w:eastAsia="nl-NL"/>
+        </w:rPr>
+        <w:t xml:space="preserve"> kon ik de benodigde gegevens scheiden en zorgen voor een betere controle over de gegevensoverdracht binnen de applicatie. Dit resulteerde in een betere </w:t>
+      </w:r>
+      <w:proofErr w:type="spellStart"/>
+      <w:r>
+        <w:rPr>
+          <w:rFonts w:asciiTheme="majorHAnsi" w:eastAsia="Times New Roman" w:hAnsiTheme="majorHAnsi" w:cstheme="majorHAnsi"/>
+          <w:sz w:val="20"/>
+          <w:szCs w:val="20"/>
+          <w:lang w:eastAsia="nl-NL"/>
+        </w:rPr>
+        <w:t>modulariteit</w:t>
+      </w:r>
+      <w:proofErr w:type="spellEnd"/>
+      <w:r>
+        <w:rPr>
+          <w:rFonts w:asciiTheme="majorHAnsi" w:eastAsia="Times New Roman" w:hAnsiTheme="majorHAnsi" w:cstheme="majorHAnsi"/>
+          <w:sz w:val="20"/>
+          <w:szCs w:val="20"/>
+          <w:lang w:eastAsia="nl-NL"/>
+        </w:rPr>
+        <w:t xml:space="preserve"> en flexibiliteit bij het verwerken van de gegevens.</w:t>
+      </w:r>
+    </w:p>
+    <w:p>
+      <w:pPr>
+        <w:pStyle w:val="Lijstalinea"/>
+        <w:spacing w:before="100" w:beforeAutospacing="1" w:after="100" w:afterAutospacing="1" w:line="240" w:lineRule="auto"/>
+        <w:rPr>
+          <w:rFonts w:asciiTheme="majorHAnsi" w:eastAsia="Times New Roman" w:hAnsiTheme="majorHAnsi" w:cstheme="majorHAnsi"/>
+          <w:sz w:val="20"/>
+          <w:szCs w:val="20"/>
+          <w:lang w:eastAsia="nl-NL"/>
+        </w:rPr>
+      </w:pPr>
+    </w:p>
+    <w:p>
+      <w:pPr>
+        <w:pStyle w:val="Lijstalinea"/>
+        <w:spacing w:before="100" w:beforeAutospacing="1" w:after="100" w:afterAutospacing="1" w:line="240" w:lineRule="auto"/>
+        <w:rPr>
+          <w:rFonts w:asciiTheme="majorHAnsi" w:eastAsia="Times New Roman" w:hAnsiTheme="majorHAnsi" w:cstheme="majorHAnsi"/>
+          <w:sz w:val="20"/>
+          <w:szCs w:val="20"/>
+          <w:lang w:eastAsia="nl-NL"/>
+        </w:rPr>
+      </w:pPr>
+      <w:r>
+        <w:rPr>
+          <w:rFonts w:asciiTheme="majorHAnsi" w:eastAsia="Times New Roman" w:hAnsiTheme="majorHAnsi" w:cstheme="majorHAnsi"/>
+          <w:sz w:val="20"/>
+          <w:szCs w:val="20"/>
+          <w:lang w:eastAsia="nl-NL"/>
+        </w:rPr>
+        <w:t xml:space="preserve">Het is belangrijk op te merken dat het gebruik van </w:t>
+      </w:r>
+      <w:proofErr w:type="spellStart"/>
+      <w:r>
+        <w:rPr>
+          <w:rFonts w:asciiTheme="majorHAnsi" w:eastAsia="Times New Roman" w:hAnsiTheme="majorHAnsi" w:cstheme="majorHAnsi"/>
+          <w:sz w:val="20"/>
+          <w:szCs w:val="20"/>
+          <w:lang w:eastAsia="nl-NL"/>
+        </w:rPr>
+        <w:t>DTO's</w:t>
+      </w:r>
+      <w:proofErr w:type="spellEnd"/>
+      <w:r>
+        <w:rPr>
+          <w:rFonts w:asciiTheme="majorHAnsi" w:eastAsia="Times New Roman" w:hAnsiTheme="majorHAnsi" w:cstheme="majorHAnsi"/>
+          <w:sz w:val="20"/>
+          <w:szCs w:val="20"/>
+          <w:lang w:eastAsia="nl-NL"/>
+        </w:rPr>
+        <w:t xml:space="preserve"> een tijdelijke oplossing was om specifieke problemen op te lossen en de functionaliteit van de applicatie te verbeteren. Het kan echter ook voordelen bieden, zoals het verminderen van de complexiteit en het vergemakkelijken van toekomstige wijzigingen in het datamodel.</w:t>
+      </w:r>
+    </w:p>
+    <w:p>
+      <w:pPr>
+        <w:pStyle w:val="Lijstalinea"/>
+        <w:spacing w:before="100" w:beforeAutospacing="1" w:after="100" w:afterAutospacing="1" w:line="240" w:lineRule="auto"/>
+        <w:rPr>
+          <w:rFonts w:asciiTheme="majorHAnsi" w:eastAsia="Times New Roman" w:hAnsiTheme="majorHAnsi" w:cstheme="majorHAnsi"/>
+          <w:sz w:val="20"/>
+          <w:szCs w:val="20"/>
+          <w:lang w:eastAsia="nl-NL"/>
+        </w:rPr>
+      </w:pPr>
+    </w:p>
+    <w:p>
+      <w:pPr>
+        <w:pStyle w:val="Lijstalinea"/>
+        <w:spacing w:before="100" w:beforeAutospacing="1" w:after="100" w:afterAutospacing="1" w:line="240" w:lineRule="auto"/>
+        <w:rPr>
+          <w:rFonts w:asciiTheme="majorHAnsi" w:eastAsia="Times New Roman" w:hAnsiTheme="majorHAnsi" w:cstheme="majorHAnsi"/>
+          <w:sz w:val="20"/>
+          <w:szCs w:val="20"/>
+          <w:lang w:eastAsia="nl-NL"/>
+        </w:rPr>
+      </w:pPr>
+      <w:r>
+        <w:rPr>
+          <w:rFonts w:asciiTheme="majorHAnsi" w:eastAsia="Times New Roman" w:hAnsiTheme="majorHAnsi" w:cstheme="majorHAnsi"/>
+          <w:sz w:val="20"/>
+          <w:szCs w:val="20"/>
+          <w:lang w:eastAsia="nl-NL"/>
+        </w:rPr>
+        <w:t xml:space="preserve">Hoewel de implementatie van </w:t>
+      </w:r>
+      <w:proofErr w:type="spellStart"/>
+      <w:r>
+        <w:rPr>
+          <w:rFonts w:asciiTheme="majorHAnsi" w:eastAsia="Times New Roman" w:hAnsiTheme="majorHAnsi" w:cstheme="majorHAnsi"/>
+          <w:sz w:val="20"/>
+          <w:szCs w:val="20"/>
+          <w:lang w:eastAsia="nl-NL"/>
+        </w:rPr>
+        <w:t>DTO's</w:t>
+      </w:r>
+      <w:proofErr w:type="spellEnd"/>
+      <w:r>
+        <w:rPr>
+          <w:rFonts w:asciiTheme="majorHAnsi" w:eastAsia="Times New Roman" w:hAnsiTheme="majorHAnsi" w:cstheme="majorHAnsi"/>
+          <w:sz w:val="20"/>
+          <w:szCs w:val="20"/>
+          <w:lang w:eastAsia="nl-NL"/>
+        </w:rPr>
+        <w:t xml:space="preserve"> geen standaard onderdeel was van de cursus, heb ik deze aanpak gevolgd vanwege de specifieke vereisten van het project en om de functionaliteit van de applicatie te verbeteren. </w:t>
+      </w:r>
+      <w:r>
+        <w:rPr>
+          <w:rFonts w:asciiTheme="majorHAnsi" w:eastAsia="Times New Roman" w:hAnsiTheme="majorHAnsi" w:cstheme="majorHAnsi"/>
+          <w:sz w:val="20"/>
+          <w:szCs w:val="20"/>
+          <w:lang w:eastAsia="nl-NL"/>
+        </w:rPr>
+        <w:t>Ik heb</w:t>
+      </w:r>
+      <w:r>
+        <w:rPr>
+          <w:rFonts w:asciiTheme="majorHAnsi" w:eastAsia="Times New Roman" w:hAnsiTheme="majorHAnsi" w:cstheme="majorHAnsi"/>
+          <w:sz w:val="20"/>
+          <w:szCs w:val="20"/>
+          <w:lang w:eastAsia="nl-NL"/>
+        </w:rPr>
+        <w:t xml:space="preserve"> deze keuze </w:t>
+      </w:r>
+      <w:r>
+        <w:rPr>
+          <w:rFonts w:asciiTheme="majorHAnsi" w:eastAsia="Times New Roman" w:hAnsiTheme="majorHAnsi" w:cstheme="majorHAnsi"/>
+          <w:sz w:val="20"/>
+          <w:szCs w:val="20"/>
+          <w:lang w:eastAsia="nl-NL"/>
+        </w:rPr>
+        <w:t>ge</w:t>
+      </w:r>
+      <w:r>
+        <w:rPr>
+          <w:rFonts w:asciiTheme="majorHAnsi" w:eastAsia="Times New Roman" w:hAnsiTheme="majorHAnsi" w:cstheme="majorHAnsi"/>
+          <w:sz w:val="20"/>
+          <w:szCs w:val="20"/>
+          <w:lang w:eastAsia="nl-NL"/>
+        </w:rPr>
+        <w:t>documente</w:t>
+      </w:r>
+      <w:r>
+        <w:rPr>
+          <w:rFonts w:asciiTheme="majorHAnsi" w:eastAsia="Times New Roman" w:hAnsiTheme="majorHAnsi" w:cstheme="majorHAnsi"/>
+          <w:sz w:val="20"/>
+          <w:szCs w:val="20"/>
+          <w:lang w:eastAsia="nl-NL"/>
+        </w:rPr>
+        <w:t>e</w:t>
+      </w:r>
+      <w:r>
+        <w:rPr>
+          <w:rFonts w:asciiTheme="majorHAnsi" w:eastAsia="Times New Roman" w:hAnsiTheme="majorHAnsi" w:cstheme="majorHAnsi"/>
+          <w:sz w:val="20"/>
+          <w:szCs w:val="20"/>
+          <w:lang w:eastAsia="nl-NL"/>
+        </w:rPr>
+        <w:t>r</w:t>
+      </w:r>
+      <w:r>
+        <w:rPr>
+          <w:rFonts w:asciiTheme="majorHAnsi" w:eastAsia="Times New Roman" w:hAnsiTheme="majorHAnsi" w:cstheme="majorHAnsi"/>
+          <w:sz w:val="20"/>
+          <w:szCs w:val="20"/>
+          <w:lang w:eastAsia="nl-NL"/>
+        </w:rPr>
+        <w:t>d</w:t>
+      </w:r>
+      <w:r>
+        <w:rPr>
+          <w:rFonts w:asciiTheme="majorHAnsi" w:eastAsia="Times New Roman" w:hAnsiTheme="majorHAnsi" w:cstheme="majorHAnsi"/>
+          <w:sz w:val="20"/>
+          <w:szCs w:val="20"/>
+          <w:lang w:eastAsia="nl-NL"/>
+        </w:rPr>
+        <w:t xml:space="preserve">, </w:t>
+      </w:r>
+      <w:r>
+        <w:rPr>
+          <w:rFonts w:asciiTheme="majorHAnsi" w:eastAsia="Times New Roman" w:hAnsiTheme="majorHAnsi" w:cstheme="majorHAnsi"/>
+          <w:sz w:val="20"/>
+          <w:szCs w:val="20"/>
+          <w:lang w:eastAsia="nl-NL"/>
+        </w:rPr>
+        <w:t>zodat</w:t>
+      </w:r>
+      <w:r>
+        <w:rPr>
+          <w:rFonts w:asciiTheme="majorHAnsi" w:eastAsia="Times New Roman" w:hAnsiTheme="majorHAnsi" w:cstheme="majorHAnsi"/>
+          <w:sz w:val="20"/>
+          <w:szCs w:val="20"/>
+          <w:lang w:eastAsia="nl-NL"/>
+        </w:rPr>
+        <w:t xml:space="preserve"> de lezer </w:t>
+      </w:r>
+      <w:r>
+        <w:rPr>
+          <w:rFonts w:asciiTheme="majorHAnsi" w:eastAsia="Times New Roman" w:hAnsiTheme="majorHAnsi" w:cstheme="majorHAnsi"/>
+          <w:sz w:val="20"/>
+          <w:szCs w:val="20"/>
+          <w:lang w:eastAsia="nl-NL"/>
+        </w:rPr>
+        <w:t>van dit document</w:t>
+      </w:r>
+      <w:r>
+        <w:rPr>
+          <w:rFonts w:asciiTheme="majorHAnsi" w:eastAsia="Times New Roman" w:hAnsiTheme="majorHAnsi" w:cstheme="majorHAnsi"/>
+          <w:sz w:val="20"/>
+          <w:szCs w:val="20"/>
+          <w:lang w:eastAsia="nl-NL"/>
+        </w:rPr>
+        <w:t xml:space="preserve"> beter begrip </w:t>
+      </w:r>
+      <w:r>
+        <w:rPr>
+          <w:rFonts w:asciiTheme="majorHAnsi" w:eastAsia="Times New Roman" w:hAnsiTheme="majorHAnsi" w:cstheme="majorHAnsi"/>
+          <w:sz w:val="20"/>
+          <w:szCs w:val="20"/>
+          <w:lang w:eastAsia="nl-NL"/>
+        </w:rPr>
+        <w:t>krijgt</w:t>
+      </w:r>
+      <w:r>
+        <w:rPr>
+          <w:rFonts w:asciiTheme="majorHAnsi" w:eastAsia="Times New Roman" w:hAnsiTheme="majorHAnsi" w:cstheme="majorHAnsi"/>
+          <w:sz w:val="20"/>
+          <w:szCs w:val="20"/>
+          <w:lang w:eastAsia="nl-NL"/>
+        </w:rPr>
+        <w:t xml:space="preserve"> van de gemaakte ontwerpbeslissingen en de redenen achter het gebruik van </w:t>
+      </w:r>
+      <w:proofErr w:type="spellStart"/>
+      <w:r>
+        <w:rPr>
+          <w:rFonts w:asciiTheme="majorHAnsi" w:eastAsia="Times New Roman" w:hAnsiTheme="majorHAnsi" w:cstheme="majorHAnsi"/>
+          <w:sz w:val="20"/>
+          <w:szCs w:val="20"/>
+          <w:lang w:eastAsia="nl-NL"/>
+        </w:rPr>
+        <w:t>DTO's</w:t>
+      </w:r>
+      <w:proofErr w:type="spellEnd"/>
+      <w:r>
+        <w:rPr>
+          <w:rFonts w:asciiTheme="majorHAnsi" w:eastAsia="Times New Roman" w:hAnsiTheme="majorHAnsi" w:cstheme="majorHAnsi"/>
+          <w:sz w:val="20"/>
+          <w:szCs w:val="20"/>
+          <w:lang w:eastAsia="nl-NL"/>
+        </w:rPr>
+        <w:t xml:space="preserve"> in de applicatie.</w:t>
       </w:r>
     </w:p>
     <w:p>
@@ -2674,6 +3529,103 @@
           <w:szCs w:val="20"/>
           <w:lang w:eastAsia="nl-NL"/>
         </w:rPr>
+        <w:t xml:space="preserve">Documentatie: Ik zal zorgen voor duidelijke documentatie van de applicatie, inclusief het design document, </w:t>
+      </w:r>
+      <w:proofErr w:type="spellStart"/>
+      <w:r>
+        <w:rPr>
+          <w:rFonts w:asciiTheme="majorHAnsi" w:eastAsia="Times New Roman" w:hAnsiTheme="majorHAnsi" w:cstheme="majorHAnsi"/>
+          <w:sz w:val="20"/>
+          <w:szCs w:val="20"/>
+          <w:lang w:eastAsia="nl-NL"/>
+        </w:rPr>
+        <w:t>wireframes</w:t>
+      </w:r>
+      <w:proofErr w:type="spellEnd"/>
+      <w:r>
+        <w:rPr>
+          <w:rFonts w:asciiTheme="majorHAnsi" w:eastAsia="Times New Roman" w:hAnsiTheme="majorHAnsi" w:cstheme="majorHAnsi"/>
+          <w:sz w:val="20"/>
+          <w:szCs w:val="20"/>
+          <w:lang w:eastAsia="nl-NL"/>
+        </w:rPr>
+        <w:t xml:space="preserve">, ERD en </w:t>
+      </w:r>
+      <w:proofErr w:type="spellStart"/>
+      <w:r>
+        <w:rPr>
+          <w:rFonts w:asciiTheme="majorHAnsi" w:eastAsia="Times New Roman" w:hAnsiTheme="majorHAnsi" w:cstheme="majorHAnsi"/>
+          <w:sz w:val="20"/>
+          <w:szCs w:val="20"/>
+          <w:lang w:eastAsia="nl-NL"/>
+        </w:rPr>
+        <w:t>use</w:t>
+      </w:r>
+      <w:proofErr w:type="spellEnd"/>
+      <w:r>
+        <w:rPr>
+          <w:rFonts w:asciiTheme="majorHAnsi" w:eastAsia="Times New Roman" w:hAnsiTheme="majorHAnsi" w:cstheme="majorHAnsi"/>
+          <w:sz w:val="20"/>
+          <w:szCs w:val="20"/>
+          <w:lang w:eastAsia="nl-NL"/>
+        </w:rPr>
+        <w:t xml:space="preserve"> cases. Ik zal ook </w:t>
+      </w:r>
+      <w:proofErr w:type="spellStart"/>
+      <w:r>
+        <w:rPr>
+          <w:rFonts w:asciiTheme="majorHAnsi" w:eastAsia="Times New Roman" w:hAnsiTheme="majorHAnsi" w:cstheme="majorHAnsi"/>
+          <w:sz w:val="20"/>
+          <w:szCs w:val="20"/>
+          <w:lang w:eastAsia="nl-NL"/>
+        </w:rPr>
+        <w:t>inline</w:t>
+      </w:r>
+      <w:proofErr w:type="spellEnd"/>
+      <w:r>
+        <w:rPr>
+          <w:rFonts w:asciiTheme="majorHAnsi" w:eastAsia="Times New Roman" w:hAnsiTheme="majorHAnsi" w:cstheme="majorHAnsi"/>
+          <w:sz w:val="20"/>
+          <w:szCs w:val="20"/>
+          <w:lang w:eastAsia="nl-NL"/>
+        </w:rPr>
+        <w:t xml:space="preserve"> documentatie toevoegen om de gemaakte keuzes en implementatiedetails te beschrijven.</w:t>
+      </w:r>
+    </w:p>
+    <w:p>
+      <w:pPr>
+        <w:pStyle w:val="Lijstalinea"/>
+        <w:spacing w:before="100" w:beforeAutospacing="1" w:after="100" w:afterAutospacing="1" w:line="240" w:lineRule="auto"/>
+        <w:rPr>
+          <w:rFonts w:asciiTheme="majorHAnsi" w:eastAsia="Times New Roman" w:hAnsiTheme="majorHAnsi" w:cstheme="majorHAnsi"/>
+          <w:sz w:val="20"/>
+          <w:szCs w:val="20"/>
+          <w:lang w:eastAsia="nl-NL"/>
+        </w:rPr>
+      </w:pPr>
+    </w:p>
+    <w:p>
+      <w:pPr>
+        <w:pStyle w:val="Lijstalinea"/>
+        <w:numPr>
+          <w:ilvl w:val="0"/>
+          <w:numId w:val="18"/>
+        </w:numPr>
+        <w:spacing w:before="100" w:beforeAutospacing="1" w:after="100" w:afterAutospacing="1" w:line="240" w:lineRule="auto"/>
+        <w:rPr>
+          <w:rFonts w:asciiTheme="majorHAnsi" w:eastAsia="Times New Roman" w:hAnsiTheme="majorHAnsi" w:cstheme="majorHAnsi"/>
+          <w:sz w:val="20"/>
+          <w:szCs w:val="20"/>
+          <w:lang w:eastAsia="nl-NL"/>
+        </w:rPr>
+      </w:pPr>
+      <w:r>
+        <w:rPr>
+          <w:rFonts w:asciiTheme="majorHAnsi" w:eastAsia="Times New Roman" w:hAnsiTheme="majorHAnsi" w:cstheme="majorHAnsi"/>
+          <w:sz w:val="20"/>
+          <w:szCs w:val="20"/>
+          <w:lang w:eastAsia="nl-NL"/>
+        </w:rPr>
         <w:t xml:space="preserve">Versiebeheer en inlevering: Ik zal </w:t>
       </w:r>
       <w:r>
@@ -2692,7 +3644,67 @@
           <w:szCs w:val="20"/>
           <w:lang w:eastAsia="nl-NL"/>
         </w:rPr>
-        <w:t xml:space="preserve"> in een GitHub-repository om de ontwikkeling van de applicatie te volgen en te beheren. Ik zal regelmatig commits maken en een passende versiegeschiedenis behouden. Op de deadline zal ik de applicatie inleveren via de inlevermap op BrightSpace, inclusief </w:t>
+        <w:t xml:space="preserve"> in een GitHub-</w:t>
+      </w:r>
+      <w:proofErr w:type="spellStart"/>
+      <w:r>
+        <w:rPr>
+          <w:rFonts w:asciiTheme="majorHAnsi" w:eastAsia="Times New Roman" w:hAnsiTheme="majorHAnsi" w:cstheme="majorHAnsi"/>
+          <w:sz w:val="20"/>
+          <w:szCs w:val="20"/>
+          <w:lang w:eastAsia="nl-NL"/>
+        </w:rPr>
+        <w:t>repository</w:t>
+      </w:r>
+      <w:proofErr w:type="spellEnd"/>
+      <w:r>
+        <w:rPr>
+          <w:rFonts w:asciiTheme="majorHAnsi" w:eastAsia="Times New Roman" w:hAnsiTheme="majorHAnsi" w:cstheme="majorHAnsi"/>
+          <w:sz w:val="20"/>
+          <w:szCs w:val="20"/>
+          <w:lang w:eastAsia="nl-NL"/>
+        </w:rPr>
+        <w:t xml:space="preserve"> om de ontwikkeling van de applicatie te volgen en te beheren. Ik zal regelmatig </w:t>
+      </w:r>
+      <w:proofErr w:type="spellStart"/>
+      <w:r>
+        <w:rPr>
+          <w:rFonts w:asciiTheme="majorHAnsi" w:eastAsia="Times New Roman" w:hAnsiTheme="majorHAnsi" w:cstheme="majorHAnsi"/>
+          <w:sz w:val="20"/>
+          <w:szCs w:val="20"/>
+          <w:lang w:eastAsia="nl-NL"/>
+        </w:rPr>
+        <w:t>commits</w:t>
+      </w:r>
+      <w:proofErr w:type="spellEnd"/>
+      <w:r>
+        <w:rPr>
+          <w:rFonts w:asciiTheme="majorHAnsi" w:eastAsia="Times New Roman" w:hAnsiTheme="majorHAnsi" w:cstheme="majorHAnsi"/>
+          <w:sz w:val="20"/>
+          <w:szCs w:val="20"/>
+          <w:lang w:eastAsia="nl-NL"/>
+        </w:rPr>
+        <w:t xml:space="preserve"> maken en een passende versiegeschiedenis behouden. Op de deadline zal ik de applicatie inleveren via de inlevermap op </w:t>
+      </w:r>
+      <w:proofErr w:type="spellStart"/>
+      <w:r>
+        <w:rPr>
+          <w:rFonts w:asciiTheme="majorHAnsi" w:eastAsia="Times New Roman" w:hAnsiTheme="majorHAnsi" w:cstheme="majorHAnsi"/>
+          <w:sz w:val="20"/>
+          <w:szCs w:val="20"/>
+          <w:lang w:eastAsia="nl-NL"/>
+        </w:rPr>
+        <w:t>BrightSpace</w:t>
+      </w:r>
+      <w:proofErr w:type="spellEnd"/>
+      <w:r>
+        <w:rPr>
+          <w:rFonts w:asciiTheme="majorHAnsi" w:eastAsia="Times New Roman" w:hAnsiTheme="majorHAnsi" w:cstheme="majorHAnsi"/>
+          <w:sz w:val="20"/>
+          <w:szCs w:val="20"/>
+          <w:lang w:eastAsia="nl-NL"/>
+        </w:rPr>
+        <w:t xml:space="preserve">, inclusief </w:t>
       </w:r>
       <w:r>
         <w:rPr>
@@ -2722,6 +3734,7 @@
       </w:pPr>
       <w:bookmarkStart w:id="13" w:name="_Toc137473519"/>
       <w:r>
+        <w:lastRenderedPageBreak/>
         <w:t>Diagrammen/Ontwerpen</w:t>
       </w:r>
       <w:bookmarkEnd w:id="13"/>
@@ -2832,8 +3845,21 @@
           <w:numId w:val="20"/>
         </w:numPr>
       </w:pPr>
-      <w:r>
-        <w:t>Use Case-diagram: Dit diagram zal de verschillende actoren en use cases van het systeem weergeven, inclusief de functionaliteiten die beschikbaar zijn voor bezoekers, personeel en beheerders.</w:t>
+      <w:proofErr w:type="spellStart"/>
+      <w:r>
+        <w:t>Use</w:t>
+      </w:r>
+      <w:proofErr w:type="spellEnd"/>
+      <w:r>
+        <w:t xml:space="preserve"> Case-diagram: Dit diagram zal de verschillende actoren en </w:t>
+      </w:r>
+      <w:proofErr w:type="spellStart"/>
+      <w:r>
+        <w:t>use</w:t>
+      </w:r>
+      <w:proofErr w:type="spellEnd"/>
+      <w:r>
+        <w:t xml:space="preserve"> cases van het systeem weergeven, inclusief de functionaliteiten die beschikbaar zijn voor bezoekers, personeel en beheerders.</w:t>
       </w:r>
     </w:p>
     <w:p>
@@ -2845,7 +3871,6 @@
         <w:rPr>
           <w:noProof/>
         </w:rPr>
-        <w:lastRenderedPageBreak/>
         <w:drawing>
           <wp:inline distT="0" distB="0" distL="0" distR="0" wp14:anchorId="1E09613F" wp14:editId="02E5FE68">
             <wp:extent cx="4856672" cy="4792430"/>
@@ -2909,24 +3934,14 @@
       <w:r>
         <w:t xml:space="preserve">Figuur </w:t>
       </w:r>
-      <w:r>
-        <w:fldChar w:fldCharType="begin"/>
-      </w:r>
-      <w:r>
-        <w:instrText xml:space="preserve"> SEQ Figuur \* ARABIC </w:instrText>
-      </w:r>
-      <w:r>
-        <w:fldChar w:fldCharType="separate"/>
-      </w:r>
-      <w:r>
-        <w:rPr>
-          <w:noProof/>
-        </w:rPr>
-        <w:t>1</w:t>
-      </w:r>
-      <w:r>
-        <w:fldChar w:fldCharType="end"/>
-      </w:r>
+      <w:fldSimple w:instr=" SEQ Figuur \* ARABIC ">
+        <w:r>
+          <w:rPr>
+            <w:noProof/>
+          </w:rPr>
+          <w:t>1</w:t>
+        </w:r>
+      </w:fldSimple>
       <w:r>
         <w:t xml:space="preserve"> </w:t>
       </w:r>
@@ -3003,24 +4018,14 @@
       <w:r>
         <w:t xml:space="preserve">Figuur </w:t>
       </w:r>
-      <w:r>
-        <w:fldChar w:fldCharType="begin"/>
-      </w:r>
-      <w:r>
-        <w:instrText xml:space="preserve"> SEQ Figuur \* ARABIC </w:instrText>
-      </w:r>
-      <w:r>
-        <w:fldChar w:fldCharType="separate"/>
-      </w:r>
-      <w:r>
-        <w:rPr>
-          <w:noProof/>
-        </w:rPr>
-        <w:t>2</w:t>
-      </w:r>
-      <w:r>
-        <w:fldChar w:fldCharType="end"/>
-      </w:r>
+      <w:fldSimple w:instr=" SEQ Figuur \* ARABIC ">
+        <w:r>
+          <w:rPr>
+            <w:noProof/>
+          </w:rPr>
+          <w:t>2</w:t>
+        </w:r>
+      </w:fldSimple>
     </w:p>
     <w:p>
       <w:pPr>
@@ -3223,7 +4228,35 @@
           <w:rFonts w:asciiTheme="majorHAnsi" w:hAnsiTheme="majorHAnsi" w:cstheme="majorHAnsi"/>
         </w:rPr>
         <w:lastRenderedPageBreak/>
-        <w:t>ERD (Entity Relationship Diagram): Dit diagram zal de structuur van de database tonen, inclusief de entiteiten (zoals boeken, gebruikers en leningen) en hun onderlinge relaties.</w:t>
+        <w:t>ERD (</w:t>
+      </w:r>
+      <w:proofErr w:type="spellStart"/>
+      <w:r>
+        <w:rPr>
+          <w:rFonts w:asciiTheme="majorHAnsi" w:hAnsiTheme="majorHAnsi" w:cstheme="majorHAnsi"/>
+        </w:rPr>
+        <w:t>Entity</w:t>
+      </w:r>
+      <w:proofErr w:type="spellEnd"/>
+      <w:r>
+        <w:rPr>
+          <w:rFonts w:asciiTheme="majorHAnsi" w:hAnsiTheme="majorHAnsi" w:cstheme="majorHAnsi"/>
+        </w:rPr>
+        <w:t xml:space="preserve"> </w:t>
+      </w:r>
+      <w:proofErr w:type="spellStart"/>
+      <w:r>
+        <w:rPr>
+          <w:rFonts w:asciiTheme="majorHAnsi" w:hAnsiTheme="majorHAnsi" w:cstheme="majorHAnsi"/>
+        </w:rPr>
+        <w:t>Relationship</w:t>
+      </w:r>
+      <w:proofErr w:type="spellEnd"/>
+      <w:r>
+        <w:rPr>
+          <w:rFonts w:asciiTheme="majorHAnsi" w:hAnsiTheme="majorHAnsi" w:cstheme="majorHAnsi"/>
+        </w:rPr>
+        <w:t xml:space="preserve"> Diagram): Dit diagram zal de structuur van de database tonen, inclusief de entiteiten (zoals boeken, gebruikers en leningen) en hun onderlinge relaties.</w:t>
       </w:r>
     </w:p>
     <w:p>
@@ -3304,13 +4337,41 @@
           <w:szCs w:val="24"/>
         </w:rPr>
       </w:pPr>
+      <w:proofErr w:type="spellStart"/>
       <w:r>
         <w:rPr>
           <w:rFonts w:asciiTheme="majorHAnsi" w:hAnsiTheme="majorHAnsi" w:cstheme="majorHAnsi"/>
           <w:sz w:val="24"/>
           <w:szCs w:val="24"/>
         </w:rPr>
-        <w:t xml:space="preserve">Wireframes: Ik zal wireframes </w:t>
+        <w:t>Wireframes</w:t>
+      </w:r>
+      <w:proofErr w:type="spellEnd"/>
+      <w:r>
+        <w:rPr>
+          <w:rFonts w:asciiTheme="majorHAnsi" w:hAnsiTheme="majorHAnsi" w:cstheme="majorHAnsi"/>
+          <w:sz w:val="24"/>
+          <w:szCs w:val="24"/>
+        </w:rPr>
+        <w:t xml:space="preserve">: Ik zal </w:t>
+      </w:r>
+      <w:proofErr w:type="spellStart"/>
+      <w:r>
+        <w:rPr>
+          <w:rFonts w:asciiTheme="majorHAnsi" w:hAnsiTheme="majorHAnsi" w:cstheme="majorHAnsi"/>
+          <w:sz w:val="24"/>
+          <w:szCs w:val="24"/>
+        </w:rPr>
+        <w:t>wireframes</w:t>
+      </w:r>
+      <w:proofErr w:type="spellEnd"/>
+      <w:r>
+        <w:rPr>
+          <w:rFonts w:asciiTheme="majorHAnsi" w:hAnsiTheme="majorHAnsi" w:cstheme="majorHAnsi"/>
+          <w:sz w:val="24"/>
+          <w:szCs w:val="24"/>
+        </w:rPr>
+        <w:t xml:space="preserve"> </w:t>
       </w:r>
       <w:r>
         <w:rPr>
@@ -3401,7 +4462,15 @@
         <w:pStyle w:val="Bijschrift"/>
       </w:pPr>
       <w:r>
-        <w:t xml:space="preserve">Deze wireframe laat zien hoe normale gebruikers de homepagina </w:t>
+        <w:t xml:space="preserve">Deze </w:t>
+      </w:r>
+      <w:proofErr w:type="spellStart"/>
+      <w:r>
+        <w:t>wireframe</w:t>
+      </w:r>
+      <w:proofErr w:type="spellEnd"/>
+      <w:r>
+        <w:t xml:space="preserve"> laat zien hoe normale gebruikers de homepagina </w:t>
       </w:r>
       <w:r>
         <w:t xml:space="preserve">ongeveer </w:t>
@@ -3505,19 +4574,31 @@
         <w:pStyle w:val="Bijschrift"/>
       </w:pPr>
       <w:r>
-        <w:t xml:space="preserve">Deze </w:t>
-      </w:r>
-      <w:r>
-        <w:t xml:space="preserve">(new version) </w:t>
-      </w:r>
-      <w:r>
-        <w:t xml:space="preserve">wireframe laat zien hoe </w:t>
-      </w:r>
-      <w:r>
-        <w:t xml:space="preserve">Librarians </w:t>
-      </w:r>
-      <w:r>
-        <w:t xml:space="preserve"> de homepagina zullen treffen.</w:t>
+        <w:t xml:space="preserve">Deze (new </w:t>
+      </w:r>
+      <w:proofErr w:type="spellStart"/>
+      <w:r>
+        <w:t>version</w:t>
+      </w:r>
+      <w:proofErr w:type="spellEnd"/>
+      <w:r>
+        <w:t xml:space="preserve">) </w:t>
+      </w:r>
+      <w:proofErr w:type="spellStart"/>
+      <w:r>
+        <w:t>wireframe</w:t>
+      </w:r>
+      <w:proofErr w:type="spellEnd"/>
+      <w:r>
+        <w:t xml:space="preserve"> laat zien hoe </w:t>
+      </w:r>
+      <w:proofErr w:type="spellStart"/>
+      <w:r>
+        <w:t>Librarians</w:t>
+      </w:r>
+      <w:proofErr w:type="spellEnd"/>
+      <w:r>
+        <w:t xml:space="preserve">  de homepagina zullen treffen.</w:t>
       </w:r>
     </w:p>
     <w:p>
@@ -3595,17 +4676,37 @@
         <w:pStyle w:val="Bijschrift"/>
       </w:pPr>
       <w:r>
-        <w:t xml:space="preserve">Deze (new version) wireframe laat zien hoe </w:t>
-      </w:r>
-      <w:r>
-        <w:t>administrators/librarians</w:t>
-      </w:r>
+        <w:t xml:space="preserve">Deze (new </w:t>
+      </w:r>
+      <w:proofErr w:type="spellStart"/>
+      <w:r>
+        <w:t>version</w:t>
+      </w:r>
+      <w:proofErr w:type="spellEnd"/>
+      <w:r>
+        <w:t xml:space="preserve">) </w:t>
+      </w:r>
+      <w:proofErr w:type="spellStart"/>
+      <w:r>
+        <w:t>wireframe</w:t>
+      </w:r>
+      <w:proofErr w:type="spellEnd"/>
+      <w:r>
+        <w:t xml:space="preserve"> laat zien hoe administrators/</w:t>
+      </w:r>
+      <w:proofErr w:type="spellStart"/>
+      <w:r>
+        <w:t>librarians</w:t>
+      </w:r>
+      <w:proofErr w:type="spellEnd"/>
       <w:r>
         <w:t xml:space="preserve">  de </w:t>
       </w:r>
+      <w:proofErr w:type="spellStart"/>
       <w:r>
         <w:t>loan</w:t>
       </w:r>
+      <w:proofErr w:type="spellEnd"/>
       <w:r>
         <w:t xml:space="preserve"> zullen treffen.</w:t>
       </w:r>
@@ -3647,10 +4748,34 @@
         <w:t>Het uiteindelijke resultaat van dit project zal een volledig functioneel bibliotheekbeheersysteem zijn dat voldoet aan de gestelde technische en functionele eisen. Het systeem zal de bezoekers in staat stellen om materialen te zoeken, te reserveren en hun leningen en reserveringen te beheren. Het personeel</w:t>
       </w:r>
       <w:r>
-        <w:t xml:space="preserve"> (librarians)</w:t>
-      </w:r>
-      <w:r>
-        <w:t xml:space="preserve"> zal toegang hebben tot alle gegevens van de bibliotheek, inclusief het uitlenen en innemen van materialen, het beheren van leningen en reserveringen, en het verwerken van betalingen. Beheerders zullen extra rechten hebben, zoals het toevoegen en verwijderen van materialen en het beheren van gebruikersaccounts. Het systeem zal een professionele uitstraling hebben en voldoen aan de Microsoft coding conventions.</w:t>
+        <w:t xml:space="preserve"> (</w:t>
+      </w:r>
+      <w:proofErr w:type="spellStart"/>
+      <w:r>
+        <w:t>librarians</w:t>
+      </w:r>
+      <w:proofErr w:type="spellEnd"/>
+      <w:r>
+        <w:t>)</w:t>
+      </w:r>
+      <w:r>
+        <w:t xml:space="preserve"> zal toegang hebben tot alle gegevens van de bibliotheek, inclusief het uitlenen en innemen van materialen, het beheren van leningen en reserveringen, en het verwerken van betalingen. Beheerders zullen extra rechten hebben, zoals het toevoegen en verwijderen van materialen en het beheren van gebruikersaccounts. Het systeem zal een professionele uitstraling hebben en voldoen aan de Microsoft </w:t>
+      </w:r>
+      <w:proofErr w:type="spellStart"/>
+      <w:r>
+        <w:t>coding</w:t>
+      </w:r>
+      <w:proofErr w:type="spellEnd"/>
+      <w:r>
+        <w:t xml:space="preserve"> </w:t>
+      </w:r>
+      <w:proofErr w:type="spellStart"/>
+      <w:r>
+        <w:t>conventions</w:t>
+      </w:r>
+      <w:proofErr w:type="spellEnd"/>
+      <w:r>
+        <w:t>.</w:t>
       </w:r>
     </w:p>
     <w:p/>
@@ -3731,6 +4856,9 @@
                         <w:txbxContent>
                           <w:p>
                             <w:r>
+                              <w:rPr>
+                                <w:noProof/>
+                              </w:rPr>
                               <w:drawing>
                                 <wp:inline distT="0" distB="0" distL="0" distR="0" wp14:anchorId="06CA32E0" wp14:editId="0A464739">
                                   <wp:extent cx="1846580" cy="1045210"/>
@@ -3793,6 +4921,9 @@
                   <w:txbxContent>
                     <w:p>
                       <w:r>
+                        <w:rPr>
+                          <w:noProof/>
+                        </w:rPr>
                         <w:drawing>
                           <wp:inline distT="0" distB="0" distL="0" distR="0" wp14:anchorId="06CA32E0" wp14:editId="0A464739">
                             <wp:extent cx="1846580" cy="1045210"/>
@@ -3882,6 +5013,9 @@
                         <w:txbxContent>
                           <w:p>
                             <w:r>
+                              <w:rPr>
+                                <w:noProof/>
+                              </w:rPr>
                               <w:drawing>
                                 <wp:inline distT="0" distB="0" distL="0" distR="0" wp14:anchorId="4FB23C4A" wp14:editId="7858DB80">
                                   <wp:extent cx="1871980" cy="1022985"/>
@@ -3943,6 +5077,9 @@
                   <w:txbxContent>
                     <w:p>
                       <w:r>
+                        <w:rPr>
+                          <w:noProof/>
+                        </w:rPr>
                         <w:drawing>
                           <wp:inline distT="0" distB="0" distL="0" distR="0" wp14:anchorId="4FB23C4A" wp14:editId="7858DB80">
                             <wp:extent cx="1871980" cy="1022985"/>
@@ -4032,6 +5169,9 @@
                         <w:txbxContent>
                           <w:p>
                             <w:r>
+                              <w:rPr>
+                                <w:noProof/>
+                              </w:rPr>
                               <w:drawing>
                                 <wp:inline distT="0" distB="0" distL="0" distR="0" wp14:anchorId="5CD92124" wp14:editId="4AF87424">
                                   <wp:extent cx="2010410" cy="902970"/>
@@ -4103,6 +5243,9 @@
                   <w:txbxContent>
                     <w:p>
                       <w:r>
+                        <w:rPr>
+                          <w:noProof/>
+                        </w:rPr>
                         <w:drawing>
                           <wp:inline distT="0" distB="0" distL="0" distR="0" wp14:anchorId="5CD92124" wp14:editId="4AF87424">
                             <wp:extent cx="2010410" cy="902970"/>
@@ -4365,7 +5508,23 @@
         </w:numPr>
       </w:pPr>
       <w:r>
-        <w:t>Ik zal mijn project en alle bijbehorende documentatie inleveren via de inlevermap op BrightSpace, op basis van de GitHub repository link.</w:t>
+        <w:t xml:space="preserve">Ik zal mijn project en alle bijbehorende documentatie inleveren via de inlevermap op </w:t>
+      </w:r>
+      <w:proofErr w:type="spellStart"/>
+      <w:r>
+        <w:t>BrightSpace</w:t>
+      </w:r>
+      <w:proofErr w:type="spellEnd"/>
+      <w:r>
+        <w:t xml:space="preserve">, op basis van de GitHub </w:t>
+      </w:r>
+      <w:proofErr w:type="spellStart"/>
+      <w:r>
+        <w:t>repository</w:t>
+      </w:r>
+      <w:proofErr w:type="spellEnd"/>
+      <w:r>
+        <w:t xml:space="preserve"> link.</w:t>
       </w:r>
     </w:p>
     <w:p>
@@ -4377,7 +5536,15 @@
         </w:numPr>
       </w:pPr>
       <w:r>
-        <w:t>Ik zal ervoor zorgen dat mijn ontwerpdocument ook in mijn repository staat.</w:t>
+        <w:t xml:space="preserve">Ik zal ervoor zorgen dat mijn ontwerpdocument ook in mijn </w:t>
+      </w:r>
+      <w:proofErr w:type="spellStart"/>
+      <w:r>
+        <w:t>repository</w:t>
+      </w:r>
+      <w:proofErr w:type="spellEnd"/>
+      <w:r>
+        <w:t xml:space="preserve"> staat.</w:t>
       </w:r>
     </w:p>
     <w:p>
@@ -6778,7 +7945,7 @@
   <w:abstractNum w:abstractNumId="18" w15:restartNumberingAfterBreak="0">
     <w:nsid w:val="77FD77F8"/>
     <w:multiLevelType w:val="hybridMultilevel"/>
-    <w:tmpl w:val="2C32E780"/>
+    <w:tmpl w:val="5EA2EDFA"/>
     <w:lvl w:ilvl="0" w:tplc="04130001">
       <w:start w:val="1"/>
       <w:numFmt w:val="bullet"/>
@@ -7716,6 +8883,7 @@
   <w:style w:type="character" w:default="1" w:styleId="Standaardalinea-lettertype">
     <w:name w:val="Default Paragraph Font"/>
     <w:uiPriority w:val="1"/>
+    <w:semiHidden/>
     <w:unhideWhenUsed/>
   </w:style>
   <w:style w:type="table" w:default="1" w:styleId="Standaardtabel">

</xml_diff>